<commit_message>
changes Laura example 1
</commit_message>
<xml_diff>
--- a/exemplar-activity-1.docx
+++ b/exemplar-activity-1.docx
@@ -49,7 +49,7 @@
         <w:t xml:space="preserve"> </w:t>
       </w:r>
       <w:r>
-        <w:t xml:space="preserve">Analysis</w:t>
+        <w:t xml:space="preserve">Analyses</w:t>
       </w:r>
       <w:r>
         <w:t xml:space="preserve"> </w:t>
@@ -74,6 +74,18 @@
       </w:r>
       <w:r>
         <w:t xml:space="preserve">East</w:t>
+      </w:r>
+      <w:r>
+        <w:t xml:space="preserve"> </w:t>
+      </w:r>
+      <w:r>
+        <w:t xml:space="preserve">and</w:t>
+      </w:r>
+      <w:r>
+        <w:t xml:space="preserve"> </w:t>
+      </w:r>
+      <w:r>
+        <w:t xml:space="preserve">Southeast</w:t>
       </w:r>
       <w:r>
         <w:t xml:space="preserve"> </w:t>
@@ -87,6 +99,24 @@
         <w:pStyle w:val="Author"/>
       </w:pPr>
       <w:r>
+        <w:t xml:space="preserve">Laura</w:t>
+      </w:r>
+      <w:r>
+        <w:t xml:space="preserve"> </w:t>
+      </w:r>
+      <w:r>
+        <w:t xml:space="preserve">Bui</w:t>
+      </w:r>
+      <w:r>
+        <w:t xml:space="preserve"> </w:t>
+      </w:r>
+      <w:r>
+        <w:t xml:space="preserve">and</w:t>
+      </w:r>
+      <w:r>
+        <w:t xml:space="preserve"> </w:t>
+      </w:r>
+      <w:r>
         <w:t xml:space="preserve">David</w:t>
       </w:r>
       <w:r>
@@ -94,24 +124,6 @@
       </w:r>
       <w:r>
         <w:t xml:space="preserve">Buil-Gil</w:t>
-      </w:r>
-      <w:r>
-        <w:t xml:space="preserve"> </w:t>
-      </w:r>
-      <w:r>
-        <w:t xml:space="preserve">and</w:t>
-      </w:r>
-      <w:r>
-        <w:t xml:space="preserve"> </w:t>
-      </w:r>
-      <w:r>
-        <w:t xml:space="preserve">Laura</w:t>
-      </w:r>
-      <w:r>
-        <w:t xml:space="preserve"> </w:t>
-      </w:r>
-      <w:r>
-        <w:t xml:space="preserve">Bui</w:t>
       </w:r>
     </w:p>
     <w:p>
@@ -127,7 +139,37 @@
         <w:pStyle w:val="FirstParagraph"/>
       </w:pPr>
       <w:r>
-        <w:t xml:space="preserve">Add some context in text.</w:t>
+        <w:t xml:space="preserve">The rise of developed economies in Asia from the late 1970s onwards defied the conventional notion that rapid industrialization inevitably increased crime, as observed in many European countries; Japan was the first to develop into a rising economic superpower and was followed by the four high-growth economies of the</w:t>
+      </w:r>
+      <w:r>
+        <w:t xml:space="preserve"> </w:t>
+      </w:r>
+      <w:r>
+        <w:t xml:space="preserve">‘</w:t>
+      </w:r>
+      <w:r>
+        <w:t xml:space="preserve">Asian tigers</w:t>
+      </w:r>
+      <w:r>
+        <w:t xml:space="preserve">’</w:t>
+      </w:r>
+      <w:r>
+        <w:t xml:space="preserve">: Hong Kong, Singapore, South Korea, and Taiwan (Bui &amp; Farrington, 2019). Advanced economic development and comparatively low crime were attributed to</w:t>
+      </w:r>
+      <w:r>
+        <w:t xml:space="preserve"> </w:t>
+      </w:r>
+      <w:r>
+        <w:t xml:space="preserve">‘</w:t>
+      </w:r>
+      <w:r>
+        <w:t xml:space="preserve">Asian Exceptionalism</w:t>
+      </w:r>
+      <w:r>
+        <w:t xml:space="preserve">’</w:t>
+      </w:r>
+      <w:r>
+        <w:t xml:space="preserve">: Confucian values, peculiar to East Asia and some parts of Southeast Asia, supposedly explained the success (Sheptycki, 2008). Yet, such exceptionalism does not account for Asian countries with developing economies despite Confucian influence and the fact that definitions of recorded crimes differ between countries.</w:t>
       </w:r>
     </w:p>
     <w:p>
@@ -135,7 +177,55 @@
         <w:pStyle w:val="BodyText"/>
       </w:pPr>
       <w:r>
-        <w:t xml:space="preserve">Data from The World Bank Data repository (</w:t>
+        <w:t xml:space="preserve">‘</w:t>
+      </w:r>
+      <w:r>
+        <w:t xml:space="preserve">Exceptionalism</w:t>
+      </w:r>
+      <w:r>
+        <w:t xml:space="preserve">’</w:t>
+      </w:r>
+      <w:r>
+        <w:t xml:space="preserve"> </w:t>
+      </w:r>
+      <w:r>
+        <w:t xml:space="preserve">calls for a comparison. The concept is not exclusive to Asia and has been invoked to emphasize the uniqueness of crime and justice phenomena in the US and Scandinavia (Pratt, 2008; Zimring, 2006). It is a</w:t>
+      </w:r>
+      <w:r>
+        <w:t xml:space="preserve"> </w:t>
+      </w:r>
+      <w:r>
+        <w:t xml:space="preserve">‘</w:t>
+      </w:r>
+      <w:r>
+        <w:t xml:space="preserve">fundamentally comparative concept</w:t>
+      </w:r>
+      <w:r>
+        <w:t xml:space="preserve">’</w:t>
+      </w:r>
+      <w:r>
+        <w:t xml:space="preserve"> </w:t>
+      </w:r>
+      <w:r>
+        <w:t xml:space="preserve">because only comparisons can test its assumption (Karstedt, 2012). In addition, as the nature and recording of crimes differ between countries, it is difficult to gauge the extent of offences committed in any given place, and so, a dark figure of crime is suspected. Homicide, however, is considered the most reliable crime indicator because definitions are similar cross-nationally and information is widely collected and registered (Oberwittler, 2019). Informed by this context, we are curious to know the extent to which these</w:t>
+      </w:r>
+      <w:r>
+        <w:t xml:space="preserve"> </w:t>
+      </w:r>
+      <w:r>
+        <w:t xml:space="preserve">‘</w:t>
+      </w:r>
+      <w:r>
+        <w:t xml:space="preserve">exceptional</w:t>
+      </w:r>
+      <w:r>
+        <w:t xml:space="preserve">’</w:t>
+      </w:r>
+      <w:r>
+        <w:t xml:space="preserve"> </w:t>
+      </w:r>
+      <w:r>
+        <w:t xml:space="preserve">countries differ from their developing counterparts in crime over time. We compare rates of homicide between developed and developing East and Southeast Asian countries and visualize patterns between the years 2000 and 2020. We use homicide data recorded and made available by The World Bank Data repository (</w:t>
       </w:r>
       <w:hyperlink r:id="rId20">
         <w:r>
@@ -154,773 +244,1041 @@
         <w:pStyle w:val="BodyText"/>
       </w:pPr>
       <w:r>
-        <w:t xml:space="preserve">We want to compare rates of homicide between East Asia and the rest of the world, and visualise patterns over time.</w:t>
+        <w:t xml:space="preserve">We begin by loading the required packages in R:</w:t>
       </w:r>
     </w:p>
     <w:p>
       <w:pPr>
-        <w:pStyle w:val="BodyText"/>
-      </w:pPr>
-      <w:r>
-        <w:t xml:space="preserve">We begin by loading the required packages in R:</w:t>
+        <w:pStyle w:val="SourceCode"/>
+      </w:pPr>
+      <w:r>
+        <w:rPr>
+          <w:rStyle w:val="FunctionTok"/>
+        </w:rPr>
+        <w:t xml:space="preserve">library</w:t>
+      </w:r>
+      <w:r>
+        <w:rPr>
+          <w:rStyle w:val="NormalTok"/>
+        </w:rPr>
+        <w:t xml:space="preserve">(here)</w:t>
+      </w:r>
+      <w:r>
+        <w:br/>
+      </w:r>
+      <w:r>
+        <w:rPr>
+          <w:rStyle w:val="FunctionTok"/>
+        </w:rPr>
+        <w:t xml:space="preserve">library</w:t>
+      </w:r>
+      <w:r>
+        <w:rPr>
+          <w:rStyle w:val="NormalTok"/>
+        </w:rPr>
+        <w:t xml:space="preserve">(dplyr)</w:t>
+      </w:r>
+      <w:r>
+        <w:br/>
+      </w:r>
+      <w:r>
+        <w:rPr>
+          <w:rStyle w:val="FunctionTok"/>
+        </w:rPr>
+        <w:t xml:space="preserve">library</w:t>
+      </w:r>
+      <w:r>
+        <w:rPr>
+          <w:rStyle w:val="NormalTok"/>
+        </w:rPr>
+        <w:t xml:space="preserve">(tidyr)</w:t>
+      </w:r>
+      <w:r>
+        <w:br/>
+      </w:r>
+      <w:r>
+        <w:rPr>
+          <w:rStyle w:val="FunctionTok"/>
+        </w:rPr>
+        <w:t xml:space="preserve">library</w:t>
+      </w:r>
+      <w:r>
+        <w:rPr>
+          <w:rStyle w:val="NormalTok"/>
+        </w:rPr>
+        <w:t xml:space="preserve">(stringr)</w:t>
+      </w:r>
+      <w:r>
+        <w:br/>
+      </w:r>
+      <w:r>
+        <w:rPr>
+          <w:rStyle w:val="FunctionTok"/>
+        </w:rPr>
+        <w:t xml:space="preserve">library</w:t>
+      </w:r>
+      <w:r>
+        <w:rPr>
+          <w:rStyle w:val="NormalTok"/>
+        </w:rPr>
+        <w:t xml:space="preserve">(ggplot2)</w:t>
       </w:r>
     </w:p>
     <w:p>
       <w:pPr>
-        <w:pStyle w:val="SourceCode"/>
-      </w:pPr>
-      <w:r>
-        <w:rPr>
-          <w:rStyle w:val="FunctionTok"/>
-        </w:rPr>
-        <w:t xml:space="preserve">library</w:t>
-      </w:r>
-      <w:r>
-        <w:rPr>
-          <w:rStyle w:val="NormalTok"/>
-        </w:rPr>
-        <w:t xml:space="preserve">(here)</w:t>
-      </w:r>
-      <w:r>
-        <w:br/>
-      </w:r>
-      <w:r>
-        <w:rPr>
-          <w:rStyle w:val="FunctionTok"/>
-        </w:rPr>
-        <w:t xml:space="preserve">library</w:t>
-      </w:r>
-      <w:r>
-        <w:rPr>
-          <w:rStyle w:val="NormalTok"/>
-        </w:rPr>
-        <w:t xml:space="preserve">(dplyr)</w:t>
-      </w:r>
-      <w:r>
-        <w:br/>
-      </w:r>
-      <w:r>
-        <w:rPr>
-          <w:rStyle w:val="FunctionTok"/>
-        </w:rPr>
-        <w:t xml:space="preserve">library</w:t>
-      </w:r>
-      <w:r>
-        <w:rPr>
-          <w:rStyle w:val="NormalTok"/>
-        </w:rPr>
-        <w:t xml:space="preserve">(tidyr)</w:t>
-      </w:r>
-      <w:r>
-        <w:br/>
-      </w:r>
-      <w:r>
-        <w:rPr>
-          <w:rStyle w:val="FunctionTok"/>
-        </w:rPr>
-        <w:t xml:space="preserve">library</w:t>
-      </w:r>
-      <w:r>
-        <w:rPr>
-          <w:rStyle w:val="NormalTok"/>
-        </w:rPr>
-        <w:t xml:space="preserve">(stringr)</w:t>
-      </w:r>
-      <w:r>
-        <w:br/>
-      </w:r>
-      <w:r>
-        <w:rPr>
-          <w:rStyle w:val="FunctionTok"/>
-        </w:rPr>
-        <w:t xml:space="preserve">library</w:t>
-      </w:r>
-      <w:r>
-        <w:rPr>
-          <w:rStyle w:val="NormalTok"/>
-        </w:rPr>
-        <w:t xml:space="preserve">(ggplot2)</w:t>
+        <w:pStyle w:val="FirstParagraph"/>
+      </w:pPr>
+      <w:r>
+        <w:t xml:space="preserve">We open this dataset and select the following East and Southeast Asian countries that have been influenced by Confucianism (Oldstone-Moore, 2023): developed economies – Hong Kong, Japan, Singapore, and South Korea – and developing economies – (People’s Republic of) China, Indonesia, Macau, Malaysia, Mongolia, North Korea, and Vietnam; a total of 11 countries plus the world average. Data from Taiwan were unavailable in this dataset The selection of developing countries was informed by: Global South Countries 2023 (</w:t>
+      </w:r>
+      <w:hyperlink r:id="rId21">
+        <w:r>
+          <w:rPr>
+            <w:rStyle w:val="Hyperlink"/>
+          </w:rPr>
+          <w:t xml:space="preserve">https://worldpopulationreview.com/country-rankings/global-south-countries</w:t>
+        </w:r>
+      </w:hyperlink>
+      <w:r>
+        <w:t xml:space="preserve">) and the World Bank (</w:t>
+      </w:r>
+      <w:hyperlink r:id="rId22">
+        <w:r>
+          <w:rPr>
+            <w:rStyle w:val="Hyperlink"/>
+          </w:rPr>
+          <w:t xml:space="preserve">https://datatopics.worldbank.org/world-development-indicators/the-world-by-income-and-region.html</w:t>
+        </w:r>
+      </w:hyperlink>
+      <w:r>
+        <w:t xml:space="preserve">).</w:t>
       </w:r>
     </w:p>
     <w:p>
       <w:pPr>
-        <w:pStyle w:val="FirstParagraph"/>
-      </w:pPr>
-      <w:r>
-        <w:t xml:space="preserve">We open the dataset of interest, and select East Asian countries (China, Hong Kong, Macau, Japan, Mongolia, North Korea, South Korea, Taiwan):</w:t>
+        <w:pStyle w:val="SourceCode"/>
+      </w:pPr>
+      <w:r>
+        <w:rPr>
+          <w:rStyle w:val="CommentTok"/>
+        </w:rPr>
+        <w:t xml:space="preserve">#Read csv file with data</w:t>
+      </w:r>
+      <w:r>
+        <w:br/>
+      </w:r>
+      <w:r>
+        <w:rPr>
+          <w:rStyle w:val="NormalTok"/>
+        </w:rPr>
+        <w:t xml:space="preserve">data_homicides </w:t>
+      </w:r>
+      <w:r>
+        <w:rPr>
+          <w:rStyle w:val="OtherTok"/>
+        </w:rPr>
+        <w:t xml:space="preserve">&lt;-</w:t>
+      </w:r>
+      <w:r>
+        <w:rPr>
+          <w:rStyle w:val="NormalTok"/>
+        </w:rPr>
+        <w:t xml:space="preserve"> </w:t>
+      </w:r>
+      <w:r>
+        <w:rPr>
+          <w:rStyle w:val="FunctionTok"/>
+        </w:rPr>
+        <w:t xml:space="preserve">read.csv</w:t>
+      </w:r>
+      <w:r>
+        <w:rPr>
+          <w:rStyle w:val="NormalTok"/>
+        </w:rPr>
+        <w:t xml:space="preserve">(</w:t>
+      </w:r>
+      <w:r>
+        <w:rPr>
+          <w:rStyle w:val="FunctionTok"/>
+        </w:rPr>
+        <w:t xml:space="preserve">here</w:t>
+      </w:r>
+      <w:r>
+        <w:rPr>
+          <w:rStyle w:val="NormalTok"/>
+        </w:rPr>
+        <w:t xml:space="preserve">(</w:t>
+      </w:r>
+      <w:r>
+        <w:rPr>
+          <w:rStyle w:val="StringTok"/>
+        </w:rPr>
+        <w:t xml:space="preserve">"data/API_VC.IHR.PSRC.P5_DS2_en_csv_v2_5996865.csv"</w:t>
+      </w:r>
+      <w:r>
+        <w:rPr>
+          <w:rStyle w:val="NormalTok"/>
+        </w:rPr>
+        <w:t xml:space="preserve">),</w:t>
+      </w:r>
+      <w:r>
+        <w:br/>
+      </w:r>
+      <w:r>
+        <w:rPr>
+          <w:rStyle w:val="NormalTok"/>
+        </w:rPr>
+        <w:t xml:space="preserve">                           </w:t>
+      </w:r>
+      <w:r>
+        <w:rPr>
+          <w:rStyle w:val="AttributeTok"/>
+        </w:rPr>
+        <w:t xml:space="preserve">skip =</w:t>
+      </w:r>
+      <w:r>
+        <w:rPr>
+          <w:rStyle w:val="NormalTok"/>
+        </w:rPr>
+        <w:t xml:space="preserve"> </w:t>
+      </w:r>
+      <w:r>
+        <w:rPr>
+          <w:rStyle w:val="DecValTok"/>
+        </w:rPr>
+        <w:t xml:space="preserve">3</w:t>
+      </w:r>
+      <w:r>
+        <w:rPr>
+          <w:rStyle w:val="NormalTok"/>
+        </w:rPr>
+        <w:t xml:space="preserve">) </w:t>
+      </w:r>
+      <w:r>
+        <w:rPr>
+          <w:rStyle w:val="CommentTok"/>
+        </w:rPr>
+        <w:t xml:space="preserve">#Skip first three rows (no data)</w:t>
+      </w:r>
+      <w:r>
+        <w:br/>
+      </w:r>
+      <w:r>
+        <w:br/>
+      </w:r>
+      <w:r>
+        <w:rPr>
+          <w:rStyle w:val="CommentTok"/>
+        </w:rPr>
+        <w:t xml:space="preserve">#Make list of available developed and developing East and </w:t>
+      </w:r>
+      <w:r>
+        <w:br/>
+      </w:r>
+      <w:r>
+        <w:rPr>
+          <w:rStyle w:val="CommentTok"/>
+        </w:rPr>
+        <w:t xml:space="preserve"># Southeast (SE) Asian countries for comparison</w:t>
+      </w:r>
+      <w:r>
+        <w:br/>
+      </w:r>
+      <w:r>
+        <w:rPr>
+          <w:rStyle w:val="NormalTok"/>
+        </w:rPr>
+        <w:t xml:space="preserve">countries_interest </w:t>
+      </w:r>
+      <w:r>
+        <w:rPr>
+          <w:rStyle w:val="OtherTok"/>
+        </w:rPr>
+        <w:t xml:space="preserve">&lt;-</w:t>
+      </w:r>
+      <w:r>
+        <w:rPr>
+          <w:rStyle w:val="NormalTok"/>
+        </w:rPr>
+        <w:t xml:space="preserve"> </w:t>
+      </w:r>
+      <w:r>
+        <w:rPr>
+          <w:rStyle w:val="FunctionTok"/>
+        </w:rPr>
+        <w:t xml:space="preserve">c</w:t>
+      </w:r>
+      <w:r>
+        <w:rPr>
+          <w:rStyle w:val="NormalTok"/>
+        </w:rPr>
+        <w:t xml:space="preserve">(</w:t>
+      </w:r>
+      <w:r>
+        <w:rPr>
+          <w:rStyle w:val="StringTok"/>
+        </w:rPr>
+        <w:t xml:space="preserve">"China"</w:t>
+      </w:r>
+      <w:r>
+        <w:rPr>
+          <w:rStyle w:val="NormalTok"/>
+        </w:rPr>
+        <w:t xml:space="preserve">, </w:t>
+      </w:r>
+      <w:r>
+        <w:rPr>
+          <w:rStyle w:val="StringTok"/>
+        </w:rPr>
+        <w:t xml:space="preserve">"Hong Kong SAR, China"</w:t>
+      </w:r>
+      <w:r>
+        <w:rPr>
+          <w:rStyle w:val="NormalTok"/>
+        </w:rPr>
+        <w:t xml:space="preserve">, </w:t>
+      </w:r>
+      <w:r>
+        <w:rPr>
+          <w:rStyle w:val="StringTok"/>
+        </w:rPr>
+        <w:t xml:space="preserve">"Japan"</w:t>
+      </w:r>
+      <w:r>
+        <w:rPr>
+          <w:rStyle w:val="NormalTok"/>
+        </w:rPr>
+        <w:t xml:space="preserve">,</w:t>
+      </w:r>
+      <w:r>
+        <w:br/>
+      </w:r>
+      <w:r>
+        <w:rPr>
+          <w:rStyle w:val="NormalTok"/>
+        </w:rPr>
+        <w:t xml:space="preserve">                        </w:t>
+      </w:r>
+      <w:r>
+        <w:rPr>
+          <w:rStyle w:val="StringTok"/>
+        </w:rPr>
+        <w:t xml:space="preserve">"Singapore"</w:t>
+      </w:r>
+      <w:r>
+        <w:rPr>
+          <w:rStyle w:val="NormalTok"/>
+        </w:rPr>
+        <w:t xml:space="preserve">, </w:t>
+      </w:r>
+      <w:r>
+        <w:rPr>
+          <w:rStyle w:val="StringTok"/>
+        </w:rPr>
+        <w:t xml:space="preserve">"Korea, Rep."</w:t>
+      </w:r>
+      <w:r>
+        <w:rPr>
+          <w:rStyle w:val="NormalTok"/>
+        </w:rPr>
+        <w:t xml:space="preserve">, </w:t>
+      </w:r>
+      <w:r>
+        <w:rPr>
+          <w:rStyle w:val="StringTok"/>
+        </w:rPr>
+        <w:t xml:space="preserve">"Macao SAR, China"</w:t>
+      </w:r>
+      <w:r>
+        <w:rPr>
+          <w:rStyle w:val="NormalTok"/>
+        </w:rPr>
+        <w:t xml:space="preserve">, </w:t>
+      </w:r>
+      <w:r>
+        <w:br/>
+      </w:r>
+      <w:r>
+        <w:rPr>
+          <w:rStyle w:val="NormalTok"/>
+        </w:rPr>
+        <w:t xml:space="preserve">                        </w:t>
+      </w:r>
+      <w:r>
+        <w:rPr>
+          <w:rStyle w:val="StringTok"/>
+        </w:rPr>
+        <w:t xml:space="preserve">"Indonesia"</w:t>
+      </w:r>
+      <w:r>
+        <w:rPr>
+          <w:rStyle w:val="NormalTok"/>
+        </w:rPr>
+        <w:t xml:space="preserve">, </w:t>
+      </w:r>
+      <w:r>
+        <w:rPr>
+          <w:rStyle w:val="StringTok"/>
+        </w:rPr>
+        <w:t xml:space="preserve">"Mongolia"</w:t>
+      </w:r>
+      <w:r>
+        <w:rPr>
+          <w:rStyle w:val="NormalTok"/>
+        </w:rPr>
+        <w:t xml:space="preserve">, </w:t>
+      </w:r>
+      <w:r>
+        <w:rPr>
+          <w:rStyle w:val="StringTok"/>
+        </w:rPr>
+        <w:t xml:space="preserve">"Malaysia"</w:t>
+      </w:r>
+      <w:r>
+        <w:rPr>
+          <w:rStyle w:val="NormalTok"/>
+        </w:rPr>
+        <w:t xml:space="preserve">, </w:t>
+      </w:r>
+      <w:r>
+        <w:br/>
+      </w:r>
+      <w:r>
+        <w:rPr>
+          <w:rStyle w:val="NormalTok"/>
+        </w:rPr>
+        <w:t xml:space="preserve">                        </w:t>
+      </w:r>
+      <w:r>
+        <w:rPr>
+          <w:rStyle w:val="StringTok"/>
+        </w:rPr>
+        <w:t xml:space="preserve">"Korea, Dem. People's Rep."</w:t>
+      </w:r>
+      <w:r>
+        <w:rPr>
+          <w:rStyle w:val="NormalTok"/>
+        </w:rPr>
+        <w:t xml:space="preserve">, </w:t>
+      </w:r>
+      <w:r>
+        <w:rPr>
+          <w:rStyle w:val="StringTok"/>
+        </w:rPr>
+        <w:t xml:space="preserve">"Viet Nam"</w:t>
+      </w:r>
+      <w:r>
+        <w:rPr>
+          <w:rStyle w:val="NormalTok"/>
+        </w:rPr>
+        <w:t xml:space="preserve">, </w:t>
+      </w:r>
+      <w:r>
+        <w:rPr>
+          <w:rStyle w:val="StringTok"/>
+        </w:rPr>
+        <w:t xml:space="preserve">"World"</w:t>
+      </w:r>
+      <w:r>
+        <w:rPr>
+          <w:rStyle w:val="NormalTok"/>
+        </w:rPr>
+        <w:t xml:space="preserve">)</w:t>
+      </w:r>
+      <w:r>
+        <w:br/>
+      </w:r>
+      <w:r>
+        <w:br/>
+      </w:r>
+      <w:r>
+        <w:br/>
+      </w:r>
+      <w:r>
+        <w:rPr>
+          <w:rStyle w:val="CommentTok"/>
+        </w:rPr>
+        <w:t xml:space="preserve">#Select the listed East and SE Asian countries in the dataset</w:t>
+      </w:r>
+      <w:r>
+        <w:br/>
+      </w:r>
+      <w:r>
+        <w:rPr>
+          <w:rStyle w:val="NormalTok"/>
+        </w:rPr>
+        <w:t xml:space="preserve">data_homicides </w:t>
+      </w:r>
+      <w:r>
+        <w:rPr>
+          <w:rStyle w:val="OtherTok"/>
+        </w:rPr>
+        <w:t xml:space="preserve">&lt;-</w:t>
+      </w:r>
+      <w:r>
+        <w:rPr>
+          <w:rStyle w:val="NormalTok"/>
+        </w:rPr>
+        <w:t xml:space="preserve"> data_homicides </w:t>
+      </w:r>
+      <w:r>
+        <w:rPr>
+          <w:rStyle w:val="SpecialCharTok"/>
+        </w:rPr>
+        <w:t xml:space="preserve">%&gt;%</w:t>
+      </w:r>
+      <w:r>
+        <w:br/>
+      </w:r>
+      <w:r>
+        <w:rPr>
+          <w:rStyle w:val="NormalTok"/>
+        </w:rPr>
+        <w:t xml:space="preserve">  </w:t>
+      </w:r>
+      <w:r>
+        <w:rPr>
+          <w:rStyle w:val="FunctionTok"/>
+        </w:rPr>
+        <w:t xml:space="preserve">filter</w:t>
+      </w:r>
+      <w:r>
+        <w:rPr>
+          <w:rStyle w:val="NormalTok"/>
+        </w:rPr>
+        <w:t xml:space="preserve">(Country.Name </w:t>
+      </w:r>
+      <w:r>
+        <w:rPr>
+          <w:rStyle w:val="SpecialCharTok"/>
+        </w:rPr>
+        <w:t xml:space="preserve">%in%</w:t>
+      </w:r>
+      <w:r>
+        <w:rPr>
+          <w:rStyle w:val="NormalTok"/>
+        </w:rPr>
+        <w:t xml:space="preserve"> countries_interest)</w:t>
       </w:r>
     </w:p>
     <w:p>
       <w:pPr>
-        <w:pStyle w:val="SourceCode"/>
-      </w:pPr>
-      <w:r>
-        <w:rPr>
-          <w:rStyle w:val="CommentTok"/>
-        </w:rPr>
-        <w:t xml:space="preserve">#Read csv file with data</w:t>
-      </w:r>
-      <w:r>
-        <w:br/>
-      </w:r>
-      <w:r>
-        <w:rPr>
-          <w:rStyle w:val="NormalTok"/>
-        </w:rPr>
-        <w:t xml:space="preserve">data_homicides </w:t>
-      </w:r>
-      <w:r>
-        <w:rPr>
-          <w:rStyle w:val="OtherTok"/>
-        </w:rPr>
-        <w:t xml:space="preserve">&lt;-</w:t>
-      </w:r>
-      <w:r>
-        <w:rPr>
-          <w:rStyle w:val="NormalTok"/>
-        </w:rPr>
-        <w:t xml:space="preserve"> </w:t>
-      </w:r>
-      <w:r>
-        <w:rPr>
-          <w:rStyle w:val="FunctionTok"/>
-        </w:rPr>
-        <w:t xml:space="preserve">read.csv</w:t>
-      </w:r>
-      <w:r>
-        <w:rPr>
-          <w:rStyle w:val="NormalTok"/>
-        </w:rPr>
-        <w:t xml:space="preserve">(</w:t>
-      </w:r>
-      <w:r>
-        <w:rPr>
-          <w:rStyle w:val="FunctionTok"/>
-        </w:rPr>
-        <w:t xml:space="preserve">here</w:t>
-      </w:r>
-      <w:r>
-        <w:rPr>
-          <w:rStyle w:val="NormalTok"/>
-        </w:rPr>
-        <w:t xml:space="preserve">(</w:t>
-      </w:r>
-      <w:r>
-        <w:rPr>
-          <w:rStyle w:val="StringTok"/>
-        </w:rPr>
-        <w:t xml:space="preserve">"data/API_VC.IHR.PSRC.P5_DS2_en_csv_v2_5996865.csv"</w:t>
-      </w:r>
-      <w:r>
-        <w:rPr>
-          <w:rStyle w:val="NormalTok"/>
-        </w:rPr>
-        <w:t xml:space="preserve">),</w:t>
-      </w:r>
-      <w:r>
-        <w:br/>
-      </w:r>
-      <w:r>
-        <w:rPr>
-          <w:rStyle w:val="NormalTok"/>
-        </w:rPr>
-        <w:t xml:space="preserve">                           </w:t>
-      </w:r>
-      <w:r>
-        <w:rPr>
-          <w:rStyle w:val="AttributeTok"/>
-        </w:rPr>
-        <w:t xml:space="preserve">skip =</w:t>
-      </w:r>
-      <w:r>
-        <w:rPr>
-          <w:rStyle w:val="NormalTok"/>
-        </w:rPr>
-        <w:t xml:space="preserve"> </w:t>
-      </w:r>
-      <w:r>
-        <w:rPr>
-          <w:rStyle w:val="DecValTok"/>
-        </w:rPr>
-        <w:t xml:space="preserve">3</w:t>
-      </w:r>
-      <w:r>
-        <w:rPr>
-          <w:rStyle w:val="NormalTok"/>
-        </w:rPr>
-        <w:t xml:space="preserve">) </w:t>
-      </w:r>
-      <w:r>
-        <w:rPr>
-          <w:rStyle w:val="CommentTok"/>
-        </w:rPr>
-        <w:t xml:space="preserve">#Skip first three rows (no data)</w:t>
-      </w:r>
-      <w:r>
-        <w:br/>
-      </w:r>
-      <w:r>
-        <w:br/>
-      </w:r>
-      <w:r>
-        <w:rPr>
-          <w:rStyle w:val="CommentTok"/>
-        </w:rPr>
-        <w:t xml:space="preserve">#Make list of countries of interest</w:t>
-      </w:r>
-      <w:r>
-        <w:br/>
-      </w:r>
-      <w:r>
-        <w:rPr>
-          <w:rStyle w:val="NormalTok"/>
-        </w:rPr>
-        <w:t xml:space="preserve">countries_interest </w:t>
-      </w:r>
-      <w:r>
-        <w:rPr>
-          <w:rStyle w:val="OtherTok"/>
-        </w:rPr>
-        <w:t xml:space="preserve">&lt;-</w:t>
-      </w:r>
-      <w:r>
-        <w:rPr>
-          <w:rStyle w:val="NormalTok"/>
-        </w:rPr>
-        <w:t xml:space="preserve"> </w:t>
-      </w:r>
-      <w:r>
-        <w:rPr>
-          <w:rStyle w:val="FunctionTok"/>
-        </w:rPr>
-        <w:t xml:space="preserve">c</w:t>
-      </w:r>
-      <w:r>
-        <w:rPr>
-          <w:rStyle w:val="NormalTok"/>
-        </w:rPr>
-        <w:t xml:space="preserve">(</w:t>
-      </w:r>
-      <w:r>
-        <w:rPr>
-          <w:rStyle w:val="StringTok"/>
-        </w:rPr>
-        <w:t xml:space="preserve">"China"</w:t>
-      </w:r>
-      <w:r>
-        <w:rPr>
-          <w:rStyle w:val="NormalTok"/>
-        </w:rPr>
-        <w:t xml:space="preserve">, </w:t>
-      </w:r>
-      <w:r>
-        <w:rPr>
-          <w:rStyle w:val="StringTok"/>
-        </w:rPr>
-        <w:t xml:space="preserve">"Hong Kong SAR, China"</w:t>
-      </w:r>
-      <w:r>
-        <w:rPr>
-          <w:rStyle w:val="NormalTok"/>
-        </w:rPr>
-        <w:t xml:space="preserve">, </w:t>
-      </w:r>
-      <w:r>
-        <w:rPr>
-          <w:rStyle w:val="StringTok"/>
-        </w:rPr>
-        <w:t xml:space="preserve">"Japan"</w:t>
-      </w:r>
-      <w:r>
-        <w:rPr>
-          <w:rStyle w:val="NormalTok"/>
-        </w:rPr>
-        <w:t xml:space="preserve">,</w:t>
-      </w:r>
-      <w:r>
-        <w:br/>
-      </w:r>
-      <w:r>
-        <w:rPr>
-          <w:rStyle w:val="NormalTok"/>
-        </w:rPr>
-        <w:t xml:space="preserve">                        </w:t>
-      </w:r>
-      <w:r>
-        <w:rPr>
-          <w:rStyle w:val="StringTok"/>
-        </w:rPr>
-        <w:t xml:space="preserve">"Korea, Rep."</w:t>
-      </w:r>
-      <w:r>
-        <w:rPr>
-          <w:rStyle w:val="NormalTok"/>
-        </w:rPr>
-        <w:t xml:space="preserve">, </w:t>
-      </w:r>
-      <w:r>
-        <w:rPr>
-          <w:rStyle w:val="StringTok"/>
-        </w:rPr>
-        <w:t xml:space="preserve">"Macao SAR, China"</w:t>
-      </w:r>
-      <w:r>
-        <w:rPr>
-          <w:rStyle w:val="NormalTok"/>
-        </w:rPr>
-        <w:t xml:space="preserve">, </w:t>
-      </w:r>
-      <w:r>
-        <w:rPr>
-          <w:rStyle w:val="StringTok"/>
-        </w:rPr>
-        <w:t xml:space="preserve">"Mongolia"</w:t>
-      </w:r>
-      <w:r>
-        <w:rPr>
-          <w:rStyle w:val="NormalTok"/>
-        </w:rPr>
-        <w:t xml:space="preserve">,</w:t>
-      </w:r>
-      <w:r>
-        <w:br/>
-      </w:r>
-      <w:r>
-        <w:rPr>
-          <w:rStyle w:val="NormalTok"/>
-        </w:rPr>
-        <w:t xml:space="preserve">                        </w:t>
-      </w:r>
-      <w:r>
-        <w:rPr>
-          <w:rStyle w:val="StringTok"/>
-        </w:rPr>
-        <w:t xml:space="preserve">"Korea, Dem. People's Rep."</w:t>
-      </w:r>
-      <w:r>
-        <w:rPr>
-          <w:rStyle w:val="NormalTok"/>
-        </w:rPr>
-        <w:t xml:space="preserve">, </w:t>
-      </w:r>
-      <w:r>
-        <w:rPr>
-          <w:rStyle w:val="StringTok"/>
-        </w:rPr>
-        <w:t xml:space="preserve">"World"</w:t>
-      </w:r>
-      <w:r>
-        <w:rPr>
-          <w:rStyle w:val="NormalTok"/>
-        </w:rPr>
-        <w:t xml:space="preserve">)</w:t>
-      </w:r>
-      <w:r>
-        <w:br/>
-      </w:r>
-      <w:r>
-        <w:br/>
-      </w:r>
-      <w:r>
-        <w:rPr>
-          <w:rStyle w:val="CommentTok"/>
-        </w:rPr>
-        <w:t xml:space="preserve">#Select countries in the list</w:t>
-      </w:r>
-      <w:r>
-        <w:br/>
-      </w:r>
-      <w:r>
-        <w:rPr>
-          <w:rStyle w:val="NormalTok"/>
-        </w:rPr>
-        <w:t xml:space="preserve">data_homicides </w:t>
-      </w:r>
-      <w:r>
-        <w:rPr>
-          <w:rStyle w:val="OtherTok"/>
-        </w:rPr>
-        <w:t xml:space="preserve">&lt;-</w:t>
-      </w:r>
-      <w:r>
-        <w:rPr>
-          <w:rStyle w:val="NormalTok"/>
-        </w:rPr>
-        <w:t xml:space="preserve"> data_homicides </w:t>
-      </w:r>
-      <w:r>
-        <w:rPr>
-          <w:rStyle w:val="SpecialCharTok"/>
-        </w:rPr>
-        <w:t xml:space="preserve">%&gt;%</w:t>
-      </w:r>
-      <w:r>
-        <w:br/>
-      </w:r>
-      <w:r>
-        <w:rPr>
-          <w:rStyle w:val="NormalTok"/>
-        </w:rPr>
-        <w:t xml:space="preserve">  </w:t>
-      </w:r>
-      <w:r>
-        <w:rPr>
-          <w:rStyle w:val="FunctionTok"/>
-        </w:rPr>
-        <w:t xml:space="preserve">filter</w:t>
-      </w:r>
-      <w:r>
-        <w:rPr>
-          <w:rStyle w:val="NormalTok"/>
-        </w:rPr>
-        <w:t xml:space="preserve">(Country.Name </w:t>
-      </w:r>
-      <w:r>
-        <w:rPr>
-          <w:rStyle w:val="SpecialCharTok"/>
-        </w:rPr>
-        <w:t xml:space="preserve">%in%</w:t>
-      </w:r>
-      <w:r>
-        <w:rPr>
-          <w:rStyle w:val="NormalTok"/>
-        </w:rPr>
-        <w:t xml:space="preserve"> countries_interest)</w:t>
+        <w:pStyle w:val="FirstParagraph"/>
+      </w:pPr>
+      <w:r>
+        <w:t xml:space="preserve">We are also interested in those countries that have complete data between 2000 and 2020. We select columns of interest, tidy up the column names, filter out countries without complete data, and gather columns to change them into rows under a new variable called</w:t>
+      </w:r>
+      <w:r>
+        <w:t xml:space="preserve"> </w:t>
+      </w:r>
+      <w:r>
+        <w:t xml:space="preserve">“</w:t>
+      </w:r>
+      <w:r>
+        <w:t xml:space="preserve">Homicide rate</w:t>
+      </w:r>
+      <w:r>
+        <w:t xml:space="preserve">”</w:t>
+      </w:r>
+      <w:r>
+        <w:t xml:space="preserve">.</w:t>
       </w:r>
     </w:p>
     <w:p>
       <w:pPr>
-        <w:pStyle w:val="FirstParagraph"/>
-      </w:pPr>
-      <w:r>
-        <w:t xml:space="preserve">We are only interested in those countries that have complete data between 2000 and 2020. We select columns of interest, tidy up the column names, filter out countries without complete data, and gather columns (years) to rows.</w:t>
+        <w:pStyle w:val="SourceCode"/>
+      </w:pPr>
+      <w:r>
+        <w:rPr>
+          <w:rStyle w:val="NormalTok"/>
+        </w:rPr>
+        <w:t xml:space="preserve">data_homicides </w:t>
+      </w:r>
+      <w:r>
+        <w:rPr>
+          <w:rStyle w:val="OtherTok"/>
+        </w:rPr>
+        <w:t xml:space="preserve">&lt;-</w:t>
+      </w:r>
+      <w:r>
+        <w:rPr>
+          <w:rStyle w:val="NormalTok"/>
+        </w:rPr>
+        <w:t xml:space="preserve"> data_homicides </w:t>
+      </w:r>
+      <w:r>
+        <w:rPr>
+          <w:rStyle w:val="SpecialCharTok"/>
+        </w:rPr>
+        <w:t xml:space="preserve">%&gt;%</w:t>
+      </w:r>
+      <w:r>
+        <w:br/>
+      </w:r>
+      <w:r>
+        <w:rPr>
+          <w:rStyle w:val="NormalTok"/>
+        </w:rPr>
+        <w:t xml:space="preserve">  </w:t>
+      </w:r>
+      <w:r>
+        <w:rPr>
+          <w:rStyle w:val="CommentTok"/>
+        </w:rPr>
+        <w:t xml:space="preserve">#Select columns of interest</w:t>
+      </w:r>
+      <w:r>
+        <w:br/>
+      </w:r>
+      <w:r>
+        <w:rPr>
+          <w:rStyle w:val="NormalTok"/>
+        </w:rPr>
+        <w:t xml:space="preserve">  </w:t>
+      </w:r>
+      <w:r>
+        <w:rPr>
+          <w:rStyle w:val="FunctionTok"/>
+        </w:rPr>
+        <w:t xml:space="preserve">select</w:t>
+      </w:r>
+      <w:r>
+        <w:rPr>
+          <w:rStyle w:val="NormalTok"/>
+        </w:rPr>
+        <w:t xml:space="preserve">(Country.Name, X2000</w:t>
+      </w:r>
+      <w:r>
+        <w:rPr>
+          <w:rStyle w:val="SpecialCharTok"/>
+        </w:rPr>
+        <w:t xml:space="preserve">:</w:t>
+      </w:r>
+      <w:r>
+        <w:rPr>
+          <w:rStyle w:val="NormalTok"/>
+        </w:rPr>
+        <w:t xml:space="preserve">X2020) </w:t>
+      </w:r>
+      <w:r>
+        <w:rPr>
+          <w:rStyle w:val="SpecialCharTok"/>
+        </w:rPr>
+        <w:t xml:space="preserve">%&gt;%</w:t>
+      </w:r>
+      <w:r>
+        <w:br/>
+      </w:r>
+      <w:r>
+        <w:rPr>
+          <w:rStyle w:val="NormalTok"/>
+        </w:rPr>
+        <w:t xml:space="preserve">  </w:t>
+      </w:r>
+      <w:r>
+        <w:rPr>
+          <w:rStyle w:val="CommentTok"/>
+        </w:rPr>
+        <w:t xml:space="preserve">#Remove X from column names</w:t>
+      </w:r>
+      <w:r>
+        <w:br/>
+      </w:r>
+      <w:r>
+        <w:rPr>
+          <w:rStyle w:val="NormalTok"/>
+        </w:rPr>
+        <w:t xml:space="preserve">  </w:t>
+      </w:r>
+      <w:r>
+        <w:rPr>
+          <w:rStyle w:val="FunctionTok"/>
+        </w:rPr>
+        <w:t xml:space="preserve">rename_with</w:t>
+      </w:r>
+      <w:r>
+        <w:rPr>
+          <w:rStyle w:val="NormalTok"/>
+        </w:rPr>
+        <w:t xml:space="preserve">(</w:t>
+      </w:r>
+      <w:r>
+        <w:rPr>
+          <w:rStyle w:val="SpecialCharTok"/>
+        </w:rPr>
+        <w:t xml:space="preserve">~</w:t>
+      </w:r>
+      <w:r>
+        <w:rPr>
+          <w:rStyle w:val="FunctionTok"/>
+        </w:rPr>
+        <w:t xml:space="preserve">str_replace</w:t>
+      </w:r>
+      <w:r>
+        <w:rPr>
+          <w:rStyle w:val="NormalTok"/>
+        </w:rPr>
+        <w:t xml:space="preserve">(., </w:t>
+      </w:r>
+      <w:r>
+        <w:rPr>
+          <w:rStyle w:val="StringTok"/>
+        </w:rPr>
+        <w:t xml:space="preserve">"^X"</w:t>
+      </w:r>
+      <w:r>
+        <w:rPr>
+          <w:rStyle w:val="NormalTok"/>
+        </w:rPr>
+        <w:t xml:space="preserve">, </w:t>
+      </w:r>
+      <w:r>
+        <w:rPr>
+          <w:rStyle w:val="StringTok"/>
+        </w:rPr>
+        <w:t xml:space="preserve">""</w:t>
+      </w:r>
+      <w:r>
+        <w:rPr>
+          <w:rStyle w:val="NormalTok"/>
+        </w:rPr>
+        <w:t xml:space="preserve">), </w:t>
+      </w:r>
+      <w:r>
+        <w:rPr>
+          <w:rStyle w:val="FunctionTok"/>
+        </w:rPr>
+        <w:t xml:space="preserve">starts_with</w:t>
+      </w:r>
+      <w:r>
+        <w:rPr>
+          <w:rStyle w:val="NormalTok"/>
+        </w:rPr>
+        <w:t xml:space="preserve">(</w:t>
+      </w:r>
+      <w:r>
+        <w:rPr>
+          <w:rStyle w:val="StringTok"/>
+        </w:rPr>
+        <w:t xml:space="preserve">"X"</w:t>
+      </w:r>
+      <w:r>
+        <w:rPr>
+          <w:rStyle w:val="NormalTok"/>
+        </w:rPr>
+        <w:t xml:space="preserve">)) </w:t>
+      </w:r>
+      <w:r>
+        <w:rPr>
+          <w:rStyle w:val="SpecialCharTok"/>
+        </w:rPr>
+        <w:t xml:space="preserve">%&gt;%</w:t>
+      </w:r>
+      <w:r>
+        <w:rPr>
+          <w:rStyle w:val="NormalTok"/>
+        </w:rPr>
+        <w:t xml:space="preserve"> </w:t>
+      </w:r>
+      <w:r>
+        <w:br/>
+      </w:r>
+      <w:r>
+        <w:rPr>
+          <w:rStyle w:val="NormalTok"/>
+        </w:rPr>
+        <w:t xml:space="preserve">  </w:t>
+      </w:r>
+      <w:r>
+        <w:rPr>
+          <w:rStyle w:val="CommentTok"/>
+        </w:rPr>
+        <w:t xml:space="preserve">#Filter out incomplete cases</w:t>
+      </w:r>
+      <w:r>
+        <w:br/>
+      </w:r>
+      <w:r>
+        <w:rPr>
+          <w:rStyle w:val="NormalTok"/>
+        </w:rPr>
+        <w:t xml:space="preserve">  </w:t>
+      </w:r>
+      <w:r>
+        <w:rPr>
+          <w:rStyle w:val="FunctionTok"/>
+        </w:rPr>
+        <w:t xml:space="preserve">filter</w:t>
+      </w:r>
+      <w:r>
+        <w:rPr>
+          <w:rStyle w:val="NormalTok"/>
+        </w:rPr>
+        <w:t xml:space="preserve">(</w:t>
+      </w:r>
+      <w:r>
+        <w:rPr>
+          <w:rStyle w:val="FunctionTok"/>
+        </w:rPr>
+        <w:t xml:space="preserve">complete.cases</w:t>
+      </w:r>
+      <w:r>
+        <w:rPr>
+          <w:rStyle w:val="NormalTok"/>
+        </w:rPr>
+        <w:t xml:space="preserve">(.)) </w:t>
+      </w:r>
+      <w:r>
+        <w:rPr>
+          <w:rStyle w:val="SpecialCharTok"/>
+        </w:rPr>
+        <w:t xml:space="preserve">%&gt;%</w:t>
+      </w:r>
+      <w:r>
+        <w:br/>
+      </w:r>
+      <w:r>
+        <w:rPr>
+          <w:rStyle w:val="NormalTok"/>
+        </w:rPr>
+        <w:t xml:space="preserve">  </w:t>
+      </w:r>
+      <w:r>
+        <w:rPr>
+          <w:rStyle w:val="CommentTok"/>
+        </w:rPr>
+        <w:t xml:space="preserve">#Gather columns to rows</w:t>
+      </w:r>
+      <w:r>
+        <w:br/>
+      </w:r>
+      <w:r>
+        <w:rPr>
+          <w:rStyle w:val="NormalTok"/>
+        </w:rPr>
+        <w:t xml:space="preserve">  </w:t>
+      </w:r>
+      <w:r>
+        <w:rPr>
+          <w:rStyle w:val="FunctionTok"/>
+        </w:rPr>
+        <w:t xml:space="preserve">gather</w:t>
+      </w:r>
+      <w:r>
+        <w:rPr>
+          <w:rStyle w:val="NormalTok"/>
+        </w:rPr>
+        <w:t xml:space="preserve">(Year, </w:t>
+      </w:r>
+      <w:r>
+        <w:rPr>
+          <w:rStyle w:val="StringTok"/>
+        </w:rPr>
+        <w:t xml:space="preserve">"Homicide rate"</w:t>
+      </w:r>
+      <w:r>
+        <w:rPr>
+          <w:rStyle w:val="NormalTok"/>
+        </w:rPr>
+        <w:t xml:space="preserve">, </w:t>
+      </w:r>
+      <w:r>
+        <w:rPr>
+          <w:rStyle w:val="SpecialCharTok"/>
+        </w:rPr>
+        <w:t xml:space="preserve">-</w:t>
+      </w:r>
+      <w:r>
+        <w:rPr>
+          <w:rStyle w:val="NormalTok"/>
+        </w:rPr>
+        <w:t xml:space="preserve">Country.Name)</w:t>
       </w:r>
     </w:p>
     <w:p>
       <w:pPr>
-        <w:pStyle w:val="SourceCode"/>
-      </w:pPr>
-      <w:r>
-        <w:rPr>
-          <w:rStyle w:val="NormalTok"/>
-        </w:rPr>
-        <w:t xml:space="preserve">data_homicides </w:t>
-      </w:r>
-      <w:r>
-        <w:rPr>
-          <w:rStyle w:val="OtherTok"/>
-        </w:rPr>
-        <w:t xml:space="preserve">&lt;-</w:t>
-      </w:r>
-      <w:r>
-        <w:rPr>
-          <w:rStyle w:val="NormalTok"/>
-        </w:rPr>
-        <w:t xml:space="preserve"> data_homicides </w:t>
-      </w:r>
-      <w:r>
-        <w:rPr>
-          <w:rStyle w:val="SpecialCharTok"/>
-        </w:rPr>
-        <w:t xml:space="preserve">%&gt;%</w:t>
-      </w:r>
-      <w:r>
-        <w:br/>
-      </w:r>
-      <w:r>
-        <w:rPr>
-          <w:rStyle w:val="NormalTok"/>
-        </w:rPr>
-        <w:t xml:space="preserve">  </w:t>
-      </w:r>
-      <w:r>
-        <w:rPr>
-          <w:rStyle w:val="CommentTok"/>
-        </w:rPr>
-        <w:t xml:space="preserve">#Select columns of interest</w:t>
-      </w:r>
-      <w:r>
-        <w:br/>
-      </w:r>
-      <w:r>
-        <w:rPr>
-          <w:rStyle w:val="NormalTok"/>
-        </w:rPr>
-        <w:t xml:space="preserve">  </w:t>
-      </w:r>
-      <w:r>
-        <w:rPr>
-          <w:rStyle w:val="FunctionTok"/>
-        </w:rPr>
-        <w:t xml:space="preserve">select</w:t>
-      </w:r>
-      <w:r>
-        <w:rPr>
-          <w:rStyle w:val="NormalTok"/>
-        </w:rPr>
-        <w:t xml:space="preserve">(Country.Name, X2000</w:t>
-      </w:r>
-      <w:r>
-        <w:rPr>
-          <w:rStyle w:val="SpecialCharTok"/>
-        </w:rPr>
-        <w:t xml:space="preserve">:</w:t>
-      </w:r>
-      <w:r>
-        <w:rPr>
-          <w:rStyle w:val="NormalTok"/>
-        </w:rPr>
-        <w:t xml:space="preserve">X2020) </w:t>
-      </w:r>
-      <w:r>
-        <w:rPr>
-          <w:rStyle w:val="SpecialCharTok"/>
-        </w:rPr>
-        <w:t xml:space="preserve">%&gt;%</w:t>
-      </w:r>
-      <w:r>
-        <w:br/>
-      </w:r>
-      <w:r>
-        <w:rPr>
-          <w:rStyle w:val="NormalTok"/>
-        </w:rPr>
-        <w:t xml:space="preserve">  </w:t>
-      </w:r>
-      <w:r>
-        <w:rPr>
-          <w:rStyle w:val="CommentTok"/>
-        </w:rPr>
-        <w:t xml:space="preserve">#Remove X from column names</w:t>
-      </w:r>
-      <w:r>
-        <w:br/>
-      </w:r>
-      <w:r>
-        <w:rPr>
-          <w:rStyle w:val="NormalTok"/>
-        </w:rPr>
-        <w:t xml:space="preserve">  </w:t>
-      </w:r>
-      <w:r>
-        <w:rPr>
-          <w:rStyle w:val="FunctionTok"/>
-        </w:rPr>
-        <w:t xml:space="preserve">rename_with</w:t>
-      </w:r>
-      <w:r>
-        <w:rPr>
-          <w:rStyle w:val="NormalTok"/>
-        </w:rPr>
-        <w:t xml:space="preserve">(</w:t>
-      </w:r>
-      <w:r>
-        <w:rPr>
-          <w:rStyle w:val="SpecialCharTok"/>
-        </w:rPr>
-        <w:t xml:space="preserve">~</w:t>
-      </w:r>
-      <w:r>
-        <w:rPr>
-          <w:rStyle w:val="FunctionTok"/>
-        </w:rPr>
-        <w:t xml:space="preserve">str_replace</w:t>
-      </w:r>
-      <w:r>
-        <w:rPr>
-          <w:rStyle w:val="NormalTok"/>
-        </w:rPr>
-        <w:t xml:space="preserve">(., </w:t>
-      </w:r>
-      <w:r>
-        <w:rPr>
-          <w:rStyle w:val="StringTok"/>
-        </w:rPr>
-        <w:t xml:space="preserve">"^X"</w:t>
-      </w:r>
-      <w:r>
-        <w:rPr>
-          <w:rStyle w:val="NormalTok"/>
-        </w:rPr>
-        <w:t xml:space="preserve">, </w:t>
-      </w:r>
-      <w:r>
-        <w:rPr>
-          <w:rStyle w:val="StringTok"/>
-        </w:rPr>
-        <w:t xml:space="preserve">""</w:t>
-      </w:r>
-      <w:r>
-        <w:rPr>
-          <w:rStyle w:val="NormalTok"/>
-        </w:rPr>
-        <w:t xml:space="preserve">), </w:t>
-      </w:r>
-      <w:r>
-        <w:rPr>
-          <w:rStyle w:val="FunctionTok"/>
-        </w:rPr>
-        <w:t xml:space="preserve">starts_with</w:t>
-      </w:r>
-      <w:r>
-        <w:rPr>
-          <w:rStyle w:val="NormalTok"/>
-        </w:rPr>
-        <w:t xml:space="preserve">(</w:t>
-      </w:r>
-      <w:r>
-        <w:rPr>
-          <w:rStyle w:val="StringTok"/>
-        </w:rPr>
-        <w:t xml:space="preserve">"X"</w:t>
-      </w:r>
-      <w:r>
-        <w:rPr>
-          <w:rStyle w:val="NormalTok"/>
-        </w:rPr>
-        <w:t xml:space="preserve">)) </w:t>
-      </w:r>
-      <w:r>
-        <w:rPr>
-          <w:rStyle w:val="SpecialCharTok"/>
-        </w:rPr>
-        <w:t xml:space="preserve">%&gt;%</w:t>
-      </w:r>
-      <w:r>
-        <w:rPr>
-          <w:rStyle w:val="NormalTok"/>
-        </w:rPr>
-        <w:t xml:space="preserve"> </w:t>
-      </w:r>
-      <w:r>
-        <w:br/>
-      </w:r>
-      <w:r>
-        <w:rPr>
-          <w:rStyle w:val="NormalTok"/>
-        </w:rPr>
-        <w:t xml:space="preserve">  </w:t>
-      </w:r>
-      <w:r>
-        <w:rPr>
-          <w:rStyle w:val="CommentTok"/>
-        </w:rPr>
-        <w:t xml:space="preserve">#Filter out incomplete cases</w:t>
-      </w:r>
-      <w:r>
-        <w:br/>
-      </w:r>
-      <w:r>
-        <w:rPr>
-          <w:rStyle w:val="NormalTok"/>
-        </w:rPr>
-        <w:t xml:space="preserve">  </w:t>
-      </w:r>
-      <w:r>
-        <w:rPr>
-          <w:rStyle w:val="FunctionTok"/>
-        </w:rPr>
-        <w:t xml:space="preserve">filter</w:t>
-      </w:r>
-      <w:r>
-        <w:rPr>
-          <w:rStyle w:val="NormalTok"/>
-        </w:rPr>
-        <w:t xml:space="preserve">(</w:t>
-      </w:r>
-      <w:r>
-        <w:rPr>
-          <w:rStyle w:val="FunctionTok"/>
-        </w:rPr>
-        <w:t xml:space="preserve">complete.cases</w:t>
-      </w:r>
-      <w:r>
-        <w:rPr>
-          <w:rStyle w:val="NormalTok"/>
-        </w:rPr>
-        <w:t xml:space="preserve">(.)) </w:t>
-      </w:r>
-      <w:r>
-        <w:rPr>
-          <w:rStyle w:val="SpecialCharTok"/>
-        </w:rPr>
-        <w:t xml:space="preserve">%&gt;%</w:t>
-      </w:r>
-      <w:r>
-        <w:br/>
-      </w:r>
-      <w:r>
-        <w:rPr>
-          <w:rStyle w:val="NormalTok"/>
-        </w:rPr>
-        <w:t xml:space="preserve">  </w:t>
-      </w:r>
-      <w:r>
-        <w:rPr>
-          <w:rStyle w:val="CommentTok"/>
-        </w:rPr>
-        <w:t xml:space="preserve">#Gather columns to a rows</w:t>
-      </w:r>
-      <w:r>
-        <w:br/>
-      </w:r>
-      <w:r>
-        <w:rPr>
-          <w:rStyle w:val="NormalTok"/>
-        </w:rPr>
-        <w:t xml:space="preserve">  </w:t>
-      </w:r>
-      <w:r>
-        <w:rPr>
-          <w:rStyle w:val="FunctionTok"/>
-        </w:rPr>
-        <w:t xml:space="preserve">gather</w:t>
-      </w:r>
-      <w:r>
-        <w:rPr>
-          <w:rStyle w:val="NormalTok"/>
-        </w:rPr>
-        <w:t xml:space="preserve">(Year, </w:t>
-      </w:r>
-      <w:r>
-        <w:rPr>
-          <w:rStyle w:val="StringTok"/>
-        </w:rPr>
-        <w:t xml:space="preserve">"Homicide rate"</w:t>
-      </w:r>
-      <w:r>
-        <w:rPr>
-          <w:rStyle w:val="NormalTok"/>
-        </w:rPr>
-        <w:t xml:space="preserve">, </w:t>
-      </w:r>
-      <w:r>
-        <w:rPr>
-          <w:rStyle w:val="SpecialCharTok"/>
-        </w:rPr>
-        <w:t xml:space="preserve">-</w:t>
-      </w:r>
-      <w:r>
-        <w:rPr>
-          <w:rStyle w:val="NormalTok"/>
-        </w:rPr>
-        <w:t xml:space="preserve">Country.Name)</w:t>
+        <w:pStyle w:val="FirstParagraph"/>
+      </w:pPr>
+      <w:r>
+        <w:t xml:space="preserve">Consequently, six of the 11 countries (China, Indonesia, Mongolia, North Korea, Singapore, and Vietnam) are excluded from the dataset.</w:t>
       </w:r>
     </w:p>
     <w:p>
       <w:pPr>
-        <w:pStyle w:val="FirstParagraph"/>
-      </w:pPr>
-      <w:r>
-        <w:t xml:space="preserve">We loose Mongolia, China and North Korea.</w:t>
+        <w:pStyle w:val="BodyText"/>
+      </w:pPr>
+      <w:r>
+        <w:t xml:space="preserve">We are interested in knowing the average homicide rate across the remaining countries and their variance over the years.</w:t>
       </w:r>
     </w:p>
     <w:p>
       <w:pPr>
-        <w:pStyle w:val="BodyText"/>
-      </w:pPr>
-      <w:r>
-        <w:t xml:space="preserve">We may be interested in knowing the average homicide rate across countries, and its variance over the years.</w:t>
+        <w:pStyle w:val="SourceCode"/>
+      </w:pPr>
+      <w:r>
+        <w:rPr>
+          <w:rStyle w:val="NormalTok"/>
+        </w:rPr>
+        <w:t xml:space="preserve">data_homicides </w:t>
+      </w:r>
+      <w:r>
+        <w:rPr>
+          <w:rStyle w:val="SpecialCharTok"/>
+        </w:rPr>
+        <w:t xml:space="preserve">%&gt;%</w:t>
+      </w:r>
+      <w:r>
+        <w:br/>
+      </w:r>
+      <w:r>
+        <w:rPr>
+          <w:rStyle w:val="NormalTok"/>
+        </w:rPr>
+        <w:t xml:space="preserve">  </w:t>
+      </w:r>
+      <w:r>
+        <w:rPr>
+          <w:rStyle w:val="FunctionTok"/>
+        </w:rPr>
+        <w:t xml:space="preserve">group_by</w:t>
+      </w:r>
+      <w:r>
+        <w:rPr>
+          <w:rStyle w:val="NormalTok"/>
+        </w:rPr>
+        <w:t xml:space="preserve">(Country.Name) </w:t>
+      </w:r>
+      <w:r>
+        <w:rPr>
+          <w:rStyle w:val="SpecialCharTok"/>
+        </w:rPr>
+        <w:t xml:space="preserve">%&gt;%</w:t>
+      </w:r>
+      <w:r>
+        <w:br/>
+      </w:r>
+      <w:r>
+        <w:rPr>
+          <w:rStyle w:val="NormalTok"/>
+        </w:rPr>
+        <w:t xml:space="preserve">  </w:t>
+      </w:r>
+      <w:r>
+        <w:rPr>
+          <w:rStyle w:val="FunctionTok"/>
+        </w:rPr>
+        <w:t xml:space="preserve">summarize</w:t>
+      </w:r>
+      <w:r>
+        <w:rPr>
+          <w:rStyle w:val="NormalTok"/>
+        </w:rPr>
+        <w:t xml:space="preserve">(</w:t>
+      </w:r>
+      <w:r>
+        <w:rPr>
+          <w:rStyle w:val="AttributeTok"/>
+        </w:rPr>
+        <w:t xml:space="preserve">mean =</w:t>
+      </w:r>
+      <w:r>
+        <w:rPr>
+          <w:rStyle w:val="NormalTok"/>
+        </w:rPr>
+        <w:t xml:space="preserve"> </w:t>
+      </w:r>
+      <w:r>
+        <w:rPr>
+          <w:rStyle w:val="FunctionTok"/>
+        </w:rPr>
+        <w:t xml:space="preserve">mean</w:t>
+      </w:r>
+      <w:r>
+        <w:rPr>
+          <w:rStyle w:val="NormalTok"/>
+        </w:rPr>
+        <w:t xml:space="preserve">(</w:t>
+      </w:r>
+      <w:r>
+        <w:rPr>
+          <w:rStyle w:val="StringTok"/>
+        </w:rPr>
+        <w:t xml:space="preserve">`</w:t>
+      </w:r>
+      <w:r>
+        <w:rPr>
+          <w:rStyle w:val="AttributeTok"/>
+        </w:rPr>
+        <w:t xml:space="preserve">Homicide rate</w:t>
+      </w:r>
+      <w:r>
+        <w:rPr>
+          <w:rStyle w:val="StringTok"/>
+        </w:rPr>
+        <w:t xml:space="preserve">`</w:t>
+      </w:r>
+      <w:r>
+        <w:rPr>
+          <w:rStyle w:val="NormalTok"/>
+        </w:rPr>
+        <w:t xml:space="preserve">),</w:t>
+      </w:r>
+      <w:r>
+        <w:br/>
+      </w:r>
+      <w:r>
+        <w:rPr>
+          <w:rStyle w:val="NormalTok"/>
+        </w:rPr>
+        <w:t xml:space="preserve">            </w:t>
+      </w:r>
+      <w:r>
+        <w:rPr>
+          <w:rStyle w:val="AttributeTok"/>
+        </w:rPr>
+        <w:t xml:space="preserve">variance =</w:t>
+      </w:r>
+      <w:r>
+        <w:rPr>
+          <w:rStyle w:val="NormalTok"/>
+        </w:rPr>
+        <w:t xml:space="preserve"> </w:t>
+      </w:r>
+      <w:r>
+        <w:rPr>
+          <w:rStyle w:val="FunctionTok"/>
+        </w:rPr>
+        <w:t xml:space="preserve">var</w:t>
+      </w:r>
+      <w:r>
+        <w:rPr>
+          <w:rStyle w:val="NormalTok"/>
+        </w:rPr>
+        <w:t xml:space="preserve">(</w:t>
+      </w:r>
+      <w:r>
+        <w:rPr>
+          <w:rStyle w:val="StringTok"/>
+        </w:rPr>
+        <w:t xml:space="preserve">`</w:t>
+      </w:r>
+      <w:r>
+        <w:rPr>
+          <w:rStyle w:val="AttributeTok"/>
+        </w:rPr>
+        <w:t xml:space="preserve">Homicide rate</w:t>
+      </w:r>
+      <w:r>
+        <w:rPr>
+          <w:rStyle w:val="StringTok"/>
+        </w:rPr>
+        <w:t xml:space="preserve">`</w:t>
+      </w:r>
+      <w:r>
+        <w:rPr>
+          <w:rStyle w:val="NormalTok"/>
+        </w:rPr>
+        <w:t xml:space="preserve">))</w:t>
       </w:r>
     </w:p>
     <w:p>
@@ -929,250 +1287,97 @@
       </w:pPr>
       <w:r>
         <w:rPr>
-          <w:rStyle w:val="NormalTok"/>
-        </w:rPr>
-        <w:t xml:space="preserve">data_homicides </w:t>
-      </w:r>
-      <w:r>
-        <w:rPr>
-          <w:rStyle w:val="SpecialCharTok"/>
-        </w:rPr>
-        <w:t xml:space="preserve">%&gt;%</w:t>
-      </w:r>
-      <w:r>
-        <w:br/>
-      </w:r>
-      <w:r>
-        <w:rPr>
-          <w:rStyle w:val="NormalTok"/>
-        </w:rPr>
-        <w:t xml:space="preserve">  </w:t>
-      </w:r>
-      <w:r>
-        <w:rPr>
-          <w:rStyle w:val="FunctionTok"/>
-        </w:rPr>
-        <w:t xml:space="preserve">group_by</w:t>
-      </w:r>
-      <w:r>
-        <w:rPr>
-          <w:rStyle w:val="NormalTok"/>
-        </w:rPr>
-        <w:t xml:space="preserve">(Country.Name) </w:t>
-      </w:r>
-      <w:r>
-        <w:rPr>
-          <w:rStyle w:val="SpecialCharTok"/>
-        </w:rPr>
-        <w:t xml:space="preserve">%&gt;%</w:t>
-      </w:r>
-      <w:r>
-        <w:br/>
-      </w:r>
-      <w:r>
-        <w:rPr>
-          <w:rStyle w:val="NormalTok"/>
-        </w:rPr>
-        <w:t xml:space="preserve">  </w:t>
-      </w:r>
-      <w:r>
-        <w:rPr>
-          <w:rStyle w:val="FunctionTok"/>
-        </w:rPr>
-        <w:t xml:space="preserve">summarize</w:t>
-      </w:r>
-      <w:r>
-        <w:rPr>
-          <w:rStyle w:val="NormalTok"/>
-        </w:rPr>
-        <w:t xml:space="preserve">(</w:t>
-      </w:r>
-      <w:r>
-        <w:rPr>
-          <w:rStyle w:val="AttributeTok"/>
-        </w:rPr>
-        <w:t xml:space="preserve">mean =</w:t>
-      </w:r>
-      <w:r>
-        <w:rPr>
-          <w:rStyle w:val="NormalTok"/>
-        </w:rPr>
-        <w:t xml:space="preserve"> </w:t>
-      </w:r>
-      <w:r>
-        <w:rPr>
-          <w:rStyle w:val="FunctionTok"/>
-        </w:rPr>
-        <w:t xml:space="preserve">mean</w:t>
-      </w:r>
-      <w:r>
-        <w:rPr>
-          <w:rStyle w:val="NormalTok"/>
-        </w:rPr>
-        <w:t xml:space="preserve">(</w:t>
-      </w:r>
-      <w:r>
-        <w:rPr>
-          <w:rStyle w:val="StringTok"/>
-        </w:rPr>
-        <w:t xml:space="preserve">`</w:t>
-      </w:r>
-      <w:r>
-        <w:rPr>
-          <w:rStyle w:val="AttributeTok"/>
-        </w:rPr>
-        <w:t xml:space="preserve">Homicide rate</w:t>
-      </w:r>
-      <w:r>
-        <w:rPr>
-          <w:rStyle w:val="StringTok"/>
-        </w:rPr>
-        <w:t xml:space="preserve">`</w:t>
-      </w:r>
-      <w:r>
-        <w:rPr>
-          <w:rStyle w:val="NormalTok"/>
-        </w:rPr>
-        <w:t xml:space="preserve">),</w:t>
-      </w:r>
-      <w:r>
-        <w:br/>
-      </w:r>
-      <w:r>
-        <w:rPr>
-          <w:rStyle w:val="NormalTok"/>
-        </w:rPr>
-        <w:t xml:space="preserve">            </w:t>
-      </w:r>
-      <w:r>
-        <w:rPr>
-          <w:rStyle w:val="AttributeTok"/>
-        </w:rPr>
-        <w:t xml:space="preserve">variance =</w:t>
-      </w:r>
-      <w:r>
-        <w:rPr>
-          <w:rStyle w:val="NormalTok"/>
-        </w:rPr>
-        <w:t xml:space="preserve"> </w:t>
-      </w:r>
-      <w:r>
-        <w:rPr>
-          <w:rStyle w:val="FunctionTok"/>
-        </w:rPr>
-        <w:t xml:space="preserve">var</w:t>
-      </w:r>
-      <w:r>
-        <w:rPr>
-          <w:rStyle w:val="NormalTok"/>
-        </w:rPr>
-        <w:t xml:space="preserve">(</w:t>
-      </w:r>
-      <w:r>
-        <w:rPr>
-          <w:rStyle w:val="StringTok"/>
-        </w:rPr>
-        <w:t xml:space="preserve">`</w:t>
-      </w:r>
-      <w:r>
-        <w:rPr>
-          <w:rStyle w:val="AttributeTok"/>
-        </w:rPr>
-        <w:t xml:space="preserve">Homicide rate</w:t>
-      </w:r>
-      <w:r>
-        <w:rPr>
-          <w:rStyle w:val="StringTok"/>
-        </w:rPr>
-        <w:t xml:space="preserve">`</w:t>
-      </w:r>
-      <w:r>
-        <w:rPr>
-          <w:rStyle w:val="NormalTok"/>
-        </w:rPr>
-        <w:t xml:space="preserve">))</w:t>
+          <w:rStyle w:val="VerbatimChar"/>
+        </w:rPr>
+        <w:t xml:space="preserve">## # A tibble: 6 × 3</w:t>
+      </w:r>
+      <w:r>
+        <w:br/>
+      </w:r>
+      <w:r>
+        <w:rPr>
+          <w:rStyle w:val="VerbatimChar"/>
+        </w:rPr>
+        <w:t xml:space="preserve">##   Country.Name          mean variance</w:t>
+      </w:r>
+      <w:r>
+        <w:br/>
+      </w:r>
+      <w:r>
+        <w:rPr>
+          <w:rStyle w:val="VerbatimChar"/>
+        </w:rPr>
+        <w:t xml:space="preserve">##   &lt;chr&gt;                &lt;dbl&gt;    &lt;dbl&gt;</w:t>
+      </w:r>
+      <w:r>
+        <w:br/>
+      </w:r>
+      <w:r>
+        <w:rPr>
+          <w:rStyle w:val="VerbatimChar"/>
+        </w:rPr>
+        <w:t xml:space="preserve">## 1 Hong Kong SAR, China 0.524   0.0534</w:t>
+      </w:r>
+      <w:r>
+        <w:br/>
+      </w:r>
+      <w:r>
+        <w:rPr>
+          <w:rStyle w:val="VerbatimChar"/>
+        </w:rPr>
+        <w:t xml:space="preserve">## 2 Japan                0.394   0.0135</w:t>
+      </w:r>
+      <w:r>
+        <w:br/>
+      </w:r>
+      <w:r>
+        <w:rPr>
+          <w:rStyle w:val="VerbatimChar"/>
+        </w:rPr>
+        <w:t xml:space="preserve">## 3 Korea, Rep.          0.793   0.0187</w:t>
+      </w:r>
+      <w:r>
+        <w:br/>
+      </w:r>
+      <w:r>
+        <w:rPr>
+          <w:rStyle w:val="VerbatimChar"/>
+        </w:rPr>
+        <w:t xml:space="preserve">## 4 Macao SAR, China     0.782   0.436 </w:t>
+      </w:r>
+      <w:r>
+        <w:br/>
+      </w:r>
+      <w:r>
+        <w:rPr>
+          <w:rStyle w:val="VerbatimChar"/>
+        </w:rPr>
+        <w:t xml:space="preserve">## 5 Malaysia             1.84    0.259 </w:t>
+      </w:r>
+      <w:r>
+        <w:br/>
+      </w:r>
+      <w:r>
+        <w:rPr>
+          <w:rStyle w:val="VerbatimChar"/>
+        </w:rPr>
+        <w:t xml:space="preserve">## 6 World                6.17    0.160</w:t>
       </w:r>
     </w:p>
     <w:p>
       <w:pPr>
-        <w:pStyle w:val="SourceCode"/>
-      </w:pPr>
-      <w:r>
-        <w:rPr>
-          <w:rStyle w:val="VerbatimChar"/>
-        </w:rPr>
-        <w:t xml:space="preserve">## # A tibble: 5 × 3</w:t>
-      </w:r>
-      <w:r>
-        <w:br/>
-      </w:r>
-      <w:r>
-        <w:rPr>
-          <w:rStyle w:val="VerbatimChar"/>
-        </w:rPr>
-        <w:t xml:space="preserve">##   Country.Name          mean variance</w:t>
-      </w:r>
-      <w:r>
-        <w:br/>
-      </w:r>
-      <w:r>
-        <w:rPr>
-          <w:rStyle w:val="VerbatimChar"/>
-        </w:rPr>
-        <w:t xml:space="preserve">##   &lt;chr&gt;                &lt;dbl&gt;    &lt;dbl&gt;</w:t>
-      </w:r>
-      <w:r>
-        <w:br/>
-      </w:r>
-      <w:r>
-        <w:rPr>
-          <w:rStyle w:val="VerbatimChar"/>
-        </w:rPr>
-        <w:t xml:space="preserve">## 1 Hong Kong SAR, China 0.524   0.0534</w:t>
-      </w:r>
-      <w:r>
-        <w:br/>
-      </w:r>
-      <w:r>
-        <w:rPr>
-          <w:rStyle w:val="VerbatimChar"/>
-        </w:rPr>
-        <w:t xml:space="preserve">## 2 Japan                0.394   0.0135</w:t>
-      </w:r>
-      <w:r>
-        <w:br/>
-      </w:r>
-      <w:r>
-        <w:rPr>
-          <w:rStyle w:val="VerbatimChar"/>
-        </w:rPr>
-        <w:t xml:space="preserve">## 3 Korea, Rep.          0.793   0.0187</w:t>
-      </w:r>
-      <w:r>
-        <w:br/>
-      </w:r>
-      <w:r>
-        <w:rPr>
-          <w:rStyle w:val="VerbatimChar"/>
-        </w:rPr>
-        <w:t xml:space="preserve">## 4 Macao SAR, China     0.782   0.436 </w:t>
-      </w:r>
-      <w:r>
-        <w:br/>
-      </w:r>
-      <w:r>
-        <w:rPr>
-          <w:rStyle w:val="VerbatimChar"/>
-        </w:rPr>
-        <w:t xml:space="preserve">## 5 World                6.17    0.160</w:t>
+        <w:pStyle w:val="FirstParagraph"/>
+      </w:pPr>
+      <w:r>
+        <w:t xml:space="preserve">Although Confucianism has influenced all of these countries, average homicide rates for all three developed Asian countries are lower than those of the developing countries; Hong Kong has the lowest (0.52) whereas Malaysia has the highest (1.84) homicide rate out of the five East and Southeast Asian countries. Mean homicide rates in East and SE Asian countries in our sample is remakably lower than the global average (6.17).</w:t>
       </w:r>
     </w:p>
     <w:p>
       <w:pPr>
-        <w:pStyle w:val="FirstParagraph"/>
-      </w:pPr>
-      <w:r>
-        <w:t xml:space="preserve">Finally, we may want to display it in a temporal line graph:</w:t>
+        <w:pStyle w:val="BodyText"/>
+      </w:pPr>
+      <w:r>
+        <w:t xml:space="preserve">Finally, we want to display the annual averages in a temporal line graph:</w:t>
       </w:r>
     </w:p>
     <w:p>
@@ -1444,18 +1649,18 @@
           <wp:inline>
             <wp:extent cx="5334000" cy="2667000"/>
             <wp:effectExtent b="0" l="0" r="0" t="0"/>
-            <wp:docPr descr="" title="" id="22" name="Picture"/>
+            <wp:docPr descr="" title="" id="24" name="Picture"/>
             <a:graphic>
               <a:graphicData uri="http://schemas.openxmlformats.org/drawingml/2006/picture">
                 <pic:pic>
                   <pic:nvPicPr>
-                    <pic:cNvPr descr="exemplar-activities/east-asia-trend.png" id="23" name="Picture"/>
+                    <pic:cNvPr descr="exemplar-activities/east-asia-trend.png" id="25" name="Picture"/>
                     <pic:cNvPicPr>
                       <a:picLocks noChangeArrowheads="1" noChangeAspect="1"/>
                     </pic:cNvPicPr>
                   </pic:nvPicPr>
                   <pic:blipFill>
-                    <a:blip r:embed="rId21"/>
+                    <a:blip r:embed="rId23"/>
                     <a:stretch>
                       <a:fillRect/>
                     </a:stretch>
@@ -1481,6 +1686,135 @@
           </wp:inline>
         </w:drawing>
       </w:r>
+    </w:p>
+    <w:p>
+      <w:pPr>
+        <w:pStyle w:val="BodyText"/>
+      </w:pPr>
+      <w:r>
+        <w:t xml:space="preserve">The graph shows that, on average, Malaysia has the highest homicide rate across the two decades compared with the other four countries; with this visualization, however, we observe that, although Malaysia has the comparatively highest homicide rate annually, its rate has been declining over time. It is also noteworthy the difference in crime rates between East and SE Asian countries and the world average.</w:t>
+      </w:r>
+    </w:p>
+    <w:p>
+      <w:pPr>
+        <w:pStyle w:val="BodyText"/>
+      </w:pPr>
+      <w:r>
+        <w:rPr>
+          <w:bCs/>
+          <w:b/>
+        </w:rPr>
+        <w:t xml:space="preserve">References</w:t>
+      </w:r>
+    </w:p>
+    <w:p>
+      <w:pPr>
+        <w:pStyle w:val="BodyText"/>
+      </w:pPr>
+      <w:r>
+        <w:t xml:space="preserve">Bui, L., &amp; Farrington, D. P. (2019). Crime in Japan: A psychological perspective. Palgrave MacMillan.</w:t>
+      </w:r>
+      <w:r>
+        <w:t xml:space="preserve"> </w:t>
+      </w:r>
+      <w:r>
+        <w:t xml:space="preserve">Karstedt, S. (2012). Comparing Justice and Crime across Cultures. In D. Gadd, S. Karstedt, &amp; S. F. Messner (Eds.), The SAGE Handbook of Criminological Research Methods (pp. 373–390). Sage.</w:t>
+      </w:r>
+    </w:p>
+    <w:p>
+      <w:pPr>
+        <w:pStyle w:val="BodyText"/>
+      </w:pPr>
+      <w:r>
+        <w:t xml:space="preserve">Oberwittler, D. (2019). Lethal Violence: A Global View on Homicide. In Oxford Research Encyclopedia of Criminology and Criminal Justice (pp. 1–58). Oxford University Press.</w:t>
+      </w:r>
+      <w:r>
+        <w:t xml:space="preserve"> </w:t>
+      </w:r>
+      <w:hyperlink r:id="rId26">
+        <w:r>
+          <w:rPr>
+            <w:rStyle w:val="Hyperlink"/>
+          </w:rPr>
+          <w:t xml:space="preserve">https://doi.org/10.1093/acrefore/9780190264079.013.402</w:t>
+        </w:r>
+      </w:hyperlink>
+    </w:p>
+    <w:p>
+      <w:pPr>
+        <w:pStyle w:val="BodyText"/>
+      </w:pPr>
+      <w:r>
+        <w:t xml:space="preserve">Oldstone-Moore, J. (2023). The Oxford Handbook of Confucianism. In The Oxford Handbook of: Confucianism. Oxford University Press.</w:t>
+      </w:r>
+      <w:r>
+        <w:t xml:space="preserve"> </w:t>
+      </w:r>
+      <w:hyperlink r:id="rId27">
+        <w:r>
+          <w:rPr>
+            <w:rStyle w:val="Hyperlink"/>
+          </w:rPr>
+          <w:t xml:space="preserve">https://doi.org/10.1093/oxfordhb/9780190906184.001.0001</w:t>
+        </w:r>
+      </w:hyperlink>
+    </w:p>
+    <w:p>
+      <w:pPr>
+        <w:pStyle w:val="BodyText"/>
+      </w:pPr>
+      <w:r>
+        <w:t xml:space="preserve">Pratt, J. (2008). Scandinavian exceptionalism in an era of penal excess: Part II: Does scandinavian exceptionalism have a future? British Journal of Criminology, 48(3), 275–292.</w:t>
+      </w:r>
+      <w:r>
+        <w:t xml:space="preserve"> </w:t>
+      </w:r>
+      <w:hyperlink r:id="rId28">
+        <w:r>
+          <w:rPr>
+            <w:rStyle w:val="Hyperlink"/>
+          </w:rPr>
+          <w:t xml:space="preserve">https://doi.org/10.1093/bjc/azm073</w:t>
+        </w:r>
+      </w:hyperlink>
+    </w:p>
+    <w:p>
+      <w:pPr>
+        <w:pStyle w:val="BodyText"/>
+      </w:pPr>
+      <w:r>
+        <w:t xml:space="preserve">Sheptycki, J. (2008). Transnationalisation, orientalism and crime. Asian Journal of Criminology, 3(1), 13–35.</w:t>
+      </w:r>
+      <w:r>
+        <w:t xml:space="preserve"> </w:t>
+      </w:r>
+      <w:hyperlink r:id="rId29">
+        <w:r>
+          <w:rPr>
+            <w:rStyle w:val="Hyperlink"/>
+          </w:rPr>
+          <w:t xml:space="preserve">https://doi.org/10.1007/s11417-008-9049-0</w:t>
+        </w:r>
+      </w:hyperlink>
+    </w:p>
+    <w:p>
+      <w:pPr>
+        <w:pStyle w:val="BodyText"/>
+      </w:pPr>
+      <w:r>
+        <w:t xml:space="preserve">Zimring, F. E. (2006). The necessity and value of transnational comparative study: Some preaching from a recent convert. Criminology &amp; Public Policy, 5(4), 615–622.</w:t>
+      </w:r>
+      <w:r>
+        <w:t xml:space="preserve"> </w:t>
+      </w:r>
+      <w:hyperlink r:id="rId30">
+        <w:r>
+          <w:rPr>
+            <w:rStyle w:val="Hyperlink"/>
+          </w:rPr>
+          <w:t xml:space="preserve">https://doi.org/10.1111/j.1745-9133.2006.00407.x</w:t>
+        </w:r>
+      </w:hyperlink>
     </w:p>
     <w:sectPr/>
   </w:body>
@@ -2115,7 +2449,7 @@
     <w:name w:val="ConstantTok"/>
     <w:basedOn w:val="VerbatimChar"/>
     <w:rPr>
-      <w:color w:val="8f5902"/>
+      <w:color w:val="000000"/>
       <w:shd w:val="clear" w:fill="f8f8f8"/>
     </w:rPr>
   </w:style>
@@ -2131,9 +2465,8 @@
     <w:name w:val="SpecialCharTok"/>
     <w:basedOn w:val="VerbatimChar"/>
     <w:rPr>
-      <w:color w:val="ce5c00"/>
-      <w:shd w:val="clear" w:fill="f8f8f8"/>
-      <w:b/>
+      <w:color w:val="000000"/>
+      <w:shd w:val="clear" w:fill="f8f8f8"/>
     </w:rPr>
   </w:style>
   <w:style w:type="character" w:customStyle="1" w:styleId="StringTok">
@@ -2218,9 +2551,8 @@
     <w:name w:val="FunctionTok"/>
     <w:basedOn w:val="VerbatimChar"/>
     <w:rPr>
-      <w:color w:val="204a87"/>
-      <w:shd w:val="clear" w:fill="f8f8f8"/>
-      <w:b/>
+      <w:color w:val="000000"/>
+      <w:shd w:val="clear" w:fill="f8f8f8"/>
     </w:rPr>
   </w:style>
   <w:style w:type="character" w:customStyle="1" w:styleId="VariableTok">
@@ -2276,7 +2608,7 @@
     <w:name w:val="AttributeTok"/>
     <w:basedOn w:val="VerbatimChar"/>
     <w:rPr>
-      <w:color w:val="204a87"/>
+      <w:color w:val="c4a000"/>
       <w:shd w:val="clear" w:fill="f8f8f8"/>
     </w:rPr>
   </w:style>

</xml_diff>